<commit_message>
Clarify scale means habitat logic, not population size
Section 2 renamed 'Why This Logic Works' - emphasizes four rules, not headcount
- Fire dept (20k) and DoD (330M) both work because they meet same four rules
- Scale error = wrong habitat logic, not wrong population number
- Fixed 'municipal scale' references throughout to emphasize logic over size
</commit_message>
<xml_diff>
--- a/manuscript/COMPLETE-MANUSCRIPT_FOR-REVIEW.docx
+++ b/manuscript/COMPLETE-MANUSCRIPT_FOR-REVIEW.docx
@@ -8696,13 +8696,13 @@
     </w:p>
     <w:bookmarkEnd w:id="73"/>
     <w:bookmarkEnd w:id="74"/>
-    <w:bookmarkStart w:id="77" w:name="section-2-why-this-scale-works"/>
+    <w:bookmarkStart w:id="77" w:name="section-2-why-this-logic-works"/>
     <w:p>
       <w:pPr>
         <w:pStyle w:val="Heading2"/>
       </w:pPr>
       <w:r>
-        <w:t xml:space="preserve">Section 2: Why This Scale Works</w:t>
+        <w:t xml:space="preserve">Section 2: Why This Logic Works</w:t>
       </w:r>
     </w:p>
     <w:p>
@@ -8710,43 +8710,88 @@
         <w:pStyle w:val="FirstParagraph"/>
       </w:pPr>
       <w:r>
-        <w:t xml:space="preserve">The fire department works because it operates at exactly the right scale. Big enough to pool resources across enough households that the math works. Small enough that accountability is real, that responsiveness is fast, that coordination is possible.</w:t>
-      </w:r>
-    </w:p>
-    <w:p>
-      <w:pPr>
-        <w:pStyle w:val="BodyText"/>
-      </w:pPr>
-      <w:r>
-        <w:t xml:space="preserve">Your city has maybe 200,000 people. That’s large enough to fund professional full-time fire crews. Large enough that fires happen often enough to maintain skills and justify equipment. Large enough that resource pooling makes sense (no single household could afford the standby capacity, but 200,000 households together can).</w:t>
-      </w:r>
-    </w:p>
-    <w:p>
-      <w:pPr>
-        <w:pStyle w:val="BodyText"/>
-      </w:pPr>
-      <w:r>
-        <w:t xml:space="preserve">But it’s small enough that response time matters. Small enough that you can still map the territory. Small enough that</w:t>
-      </w:r>
-      <w:r>
-        <w:t xml:space="preserve"> </w:t>
-      </w:r>
-      <w:r>
-        <w:t xml:space="preserve">“we will come”</w:t>
-      </w:r>
-      <w:r>
-        <w:t xml:space="preserve"> </w:t>
-      </w:r>
-      <w:r>
-        <w:t xml:space="preserve">is a real promise, not an abstract principle. Small enough that your vote on the fire department budget matters, that you can attend city council meetings if you want, that accountability isn’t lost in bureaucratic distance.</w:t>
-      </w:r>
-    </w:p>
-    <w:p>
-      <w:pPr>
-        <w:pStyle w:val="BodyText"/>
-      </w:pPr>
-      <w:r>
-        <w:t xml:space="preserve">Fire departments. Police departments. Sewage systems. Water treatment. Street lights. Parks. Libraries. National defense. Coast Guard. Interstate highways. These are the safety commons: the systems we fund collectively because they meet the four rules (shared needs, resource pooling, impartiality, standardization), because they operate at scales where collective funding makes sense, because they protect the ordinary functioning of daily life.</w:t>
+        <w:t xml:space="preserve">The fire department works because it applies the right logic to the right problem. It meets all four rules: shared need (humans need protection from fire), resource pooling (no individual could maintain standby capacity), impartiality (we will come, whoever you are), standardization (same protocols, same equipment, same response everywhere).</w:t>
+      </w:r>
+    </w:p>
+    <w:p>
+      <w:pPr>
+        <w:pStyle w:val="BodyText"/>
+      </w:pPr>
+      <w:r>
+        <w:t xml:space="preserve">That’s why fire departments work at the municipal level. And it’s why national defense works at the federal level. And it’s why the Coast Guard works across jurisdictions. The population size isn’t what makes these systems work. The</w:t>
+      </w:r>
+      <w:r>
+        <w:t xml:space="preserve"> </w:t>
+      </w:r>
+      <w:r>
+        <w:rPr>
+          <w:i/>
+          <w:iCs/>
+        </w:rPr>
+        <w:t xml:space="preserve">logic</w:t>
+      </w:r>
+      <w:r>
+        <w:t xml:space="preserve"> </w:t>
+      </w:r>
+      <w:r>
+        <w:t xml:space="preserve">is what makes them work. The four rules apply whether you’re protecting a town of 10,000 or a nation of 330 million.</w:t>
+      </w:r>
+    </w:p>
+    <w:p>
+      <w:pPr>
+        <w:pStyle w:val="BodyText"/>
+      </w:pPr>
+      <w:r>
+        <w:t xml:space="preserve">This is the crucial point:</w:t>
+      </w:r>
+      <w:r>
+        <w:t xml:space="preserve"> </w:t>
+      </w:r>
+      <w:r>
+        <w:t xml:space="preserve">“scale”</w:t>
+      </w:r>
+      <w:r>
+        <w:t xml:space="preserve"> </w:t>
+      </w:r>
+      <w:r>
+        <w:t xml:space="preserve">in this book doesn’t mean population size. It means</w:t>
+      </w:r>
+      <w:r>
+        <w:t xml:space="preserve"> </w:t>
+      </w:r>
+      <w:r>
+        <w:rPr>
+          <w:i/>
+          <w:iCs/>
+        </w:rPr>
+        <w:t xml:space="preserve">which habitat’s logic applies</w:t>
+      </w:r>
+      <w:r>
+        <w:t xml:space="preserve">. A scale error isn’t using the wrong number of people. A scale error is using the wrong system’s rules.</w:t>
+      </w:r>
+    </w:p>
+    <w:p>
+      <w:pPr>
+        <w:pStyle w:val="BodyText"/>
+      </w:pPr>
+      <w:r>
+        <w:t xml:space="preserve">Your local fire department and the Department of Defense both belong in the safety commons. Not because they’re the same size (they’re wildly different sizes). Because they meet the same four rules. Shared human need. Resource pooling that individuals couldn’t achieve alone. Impartial provision regardless of who you are. Standardized delivery that works the same way every time.</w:t>
+      </w:r>
+    </w:p>
+    <w:p>
+      <w:pPr>
+        <w:pStyle w:val="BodyText"/>
+      </w:pPr>
+      <w:r>
+        <w:t xml:space="preserve">The military protects 330 million people. Your fire department protects 20,000. Both are socialist services. Both are correctly placed in the safety commons. The scale that matters isn’t the headcount. It’s the habitat.</w:t>
+      </w:r>
+    </w:p>
+    <w:p>
+      <w:pPr>
+        <w:pStyle w:val="BodyText"/>
+      </w:pPr>
+      <w:r>
+        <w:t xml:space="preserve">Fire departments. Police departments. Sewage systems. Water treatment. Street lights. Parks. Libraries. National defense. Coast Guard. Interstate highways. These are the safety commons: the systems we fund collectively because they meet the four rules (shared needs, resource pooling, impartiality, standardization), because applying commons logic to these domains produces good outcomes, because they protect the ordinary functioning of daily life.</w:t>
       </w:r>
     </w:p>
     <w:p>
@@ -10953,7 +10998,7 @@
         <w:pStyle w:val="BodyText"/>
       </w:pPr>
       <w:r>
-        <w:t xml:space="preserve">The fire truck is underwritten by markets. The safety commons is funded by surplus. Socialism (at municipal scale) works because capitalism (at population scale) generates enough excess that collective pre-funding becomes affordable.</w:t>
+        <w:t xml:space="preserve">The fire truck is underwritten by markets. The safety commons is funded by surplus. The safety commons works (whether at the city level for fire departments or the national level for defense) because markets generate enough excess that collective pre-funding becomes affordable.</w:t>
       </w:r>
     </w:p>
     <w:p>
@@ -12941,15 +12986,15 @@
         <w:pStyle w:val="BodyText"/>
       </w:pPr>
       <w:r>
-        <w:t xml:space="preserve">You drove to work on roads paid for by taxes. You stopped at traffic lights. You trust that fire trucks sit ready even though they’re idle. You benefit from sewage treatment and water safety and the thousand invisible systems that make daily life possible. That’s socialism, at municipal scale, working exactly as it should.</w:t>
-      </w:r>
-    </w:p>
-    <w:p>
-      <w:pPr>
-        <w:pStyle w:val="BodyText"/>
-      </w:pPr>
-      <w:r>
-        <w:t xml:space="preserve">You work at a job where you trade your labor for money. You buy things from strangers. You coordinate across vast supply chains through price signals. You benefit from specialization and surplus and the abundance created by markets. That’s capitalism, at population scale, working exactly as it should.</w:t>
+        <w:t xml:space="preserve">You drove to work on roads paid for by taxes. You stopped at traffic lights. You trust that fire trucks sit ready even though they’re idle. You benefit from sewage treatment and water safety and the thousand invisible systems that make daily life possible. That’s socialism, applying commons logic to shared needs, working exactly as it should.</w:t>
+      </w:r>
+    </w:p>
+    <w:p>
+      <w:pPr>
+        <w:pStyle w:val="BodyText"/>
+      </w:pPr>
+      <w:r>
+        <w:t xml:space="preserve">You work at a job where you trade your labor for money. You buy things from strangers. You coordinate across vast supply chains through price signals. You benefit from specialization and surplus and the abundance created by markets. That’s capitalism, applying market logic to stranger coordination, working exactly as it should.</w:t>
       </w:r>
     </w:p>
     <w:p>

</xml_diff>